<commit_message>
adding presentation and fixing rapport
</commit_message>
<xml_diff>
--- a/rapport.docx
+++ b/rapport.docx
@@ -3222,7 +3222,7 @@
           <w:sz w:val="28"/>
           <w:szCs w:val="28"/>
         </w:rPr>
-        <w:t xml:space="preserve"> a été réalisé dans le cadre du projet de fin d’études dans le but de</w:t>
+        <w:t xml:space="preserve"> a été réalisé dans le but de</w:t>
       </w:r>
       <w:r>
         <w:rPr>
@@ -3319,7 +3319,27 @@
           <w:sz w:val="28"/>
           <w:szCs w:val="28"/>
         </w:rPr>
-        <w:t>développeur et les informaticiens</w:t>
+        <w:t>développeur</w:t>
+      </w:r>
+      <w:r>
+        <w:rPr>
+          <w:rFonts w:ascii="Times New Roman" w:hAnsi="Times New Roman" w:cs="Times New Roman"/>
+          <w:color w:val="000000"/>
+          <w:sz w:val="28"/>
+          <w:szCs w:val="28"/>
+        </w:rPr>
+        <w:t>s</w:t>
+      </w:r>
+      <w:bookmarkStart w:id="1" w:name="_GoBack"/>
+      <w:bookmarkEnd w:id="1"/>
+      <w:r>
+        <w:rPr>
+          <w:rFonts w:ascii="Times New Roman" w:hAnsi="Times New Roman" w:cs="Times New Roman"/>
+          <w:color w:val="000000"/>
+          <w:sz w:val="28"/>
+          <w:szCs w:val="28"/>
+        </w:rPr>
+        <w:t xml:space="preserve"> et les informaticiens</w:t>
       </w:r>
       <w:r>
         <w:rPr>
@@ -3590,7 +3610,7 @@
         <w:lastRenderedPageBreak/>
         <w:tab/>
       </w:r>
-      <w:bookmarkStart w:id="1" w:name="_Toc515539845"/>
+      <w:bookmarkStart w:id="2" w:name="_Toc515539845"/>
       <w:r>
         <w:rPr>
           <w:rFonts w:asciiTheme="majorBidi" w:eastAsiaTheme="minorHAnsi" w:hAnsiTheme="majorBidi"/>
@@ -3601,7 +3621,7 @@
         </w:rPr>
         <w:t xml:space="preserve">                             </w:t>
       </w:r>
-      <w:bookmarkStart w:id="2" w:name="_Toc12225428"/>
+      <w:bookmarkStart w:id="3" w:name="_Toc12225428"/>
       <w:r>
         <w:rPr>
           <w:color w:val="FF0000"/>
@@ -3986,7 +4006,7 @@
         </w:rPr>
         <w:t>web 2.0 par leurs technologies utilisées.</w:t>
       </w:r>
-      <w:bookmarkEnd w:id="2"/>
+      <w:bookmarkEnd w:id="3"/>
       <w:r>
         <w:rPr>
           <w:rFonts w:asciiTheme="majorBidi" w:eastAsiaTheme="minorHAnsi" w:hAnsiTheme="majorBidi"/>
@@ -4056,8 +4076,8 @@
           <w:sz w:val="28"/>
         </w:rPr>
       </w:pPr>
-      <w:bookmarkStart w:id="3" w:name="_Toc12225201"/>
-      <w:bookmarkStart w:id="4" w:name="_Toc12225429"/>
+      <w:bookmarkStart w:id="4" w:name="_Toc12225201"/>
+      <w:bookmarkStart w:id="5" w:name="_Toc12225429"/>
       <w:r>
         <w:rPr>
           <w:rFonts w:asciiTheme="majorBidi" w:eastAsiaTheme="minorHAnsi" w:hAnsiTheme="majorBidi"/>
@@ -4139,8 +4159,8 @@
         <w:br/>
         <w:t>utilisateurs à travers un groupe d'amis et de communautés.</w:t>
       </w:r>
-      <w:bookmarkEnd w:id="3"/>
       <w:bookmarkEnd w:id="4"/>
+      <w:bookmarkEnd w:id="5"/>
       <w:r>
         <w:rPr>
           <w:rFonts w:asciiTheme="majorBidi" w:eastAsiaTheme="minorHAnsi" w:hAnsiTheme="majorBidi"/>
@@ -4177,8 +4197,8 @@
         </w:rPr>
         <w:br/>
       </w:r>
-      <w:bookmarkStart w:id="5" w:name="_Toc12225202"/>
-      <w:bookmarkStart w:id="6" w:name="_Toc12225430"/>
+      <w:bookmarkStart w:id="6" w:name="_Toc12225202"/>
+      <w:bookmarkStart w:id="7" w:name="_Toc12225430"/>
       <w:r>
         <w:rPr>
           <w:rFonts w:asciiTheme="majorBidi" w:eastAsiaTheme="minorHAnsi" w:hAnsiTheme="majorBidi"/>
@@ -4270,9 +4290,9 @@
         </w:rPr>
         <w:t>.</w:t>
       </w:r>
-      <w:bookmarkEnd w:id="1"/>
-      <w:bookmarkEnd w:id="5"/>
+      <w:bookmarkEnd w:id="2"/>
       <w:bookmarkEnd w:id="6"/>
+      <w:bookmarkEnd w:id="7"/>
     </w:p>
     <w:p/>
     <w:p>
@@ -4291,7 +4311,7 @@
           <w:color w:val="FF0000"/>
         </w:rPr>
       </w:pPr>
-      <w:bookmarkStart w:id="7" w:name="_Toc12225431"/>
+      <w:bookmarkStart w:id="8" w:name="_Toc12225431"/>
       <w:r>
         <w:rPr>
           <w:color w:val="FF0000"/>
@@ -4299,7 +4319,7 @@
         <w:lastRenderedPageBreak/>
         <w:t>CHAPITRE 1 : ETUDE D’EXISTANT</w:t>
       </w:r>
-      <w:bookmarkEnd w:id="7"/>
+      <w:bookmarkEnd w:id="8"/>
     </w:p>
     <w:p>
       <w:pPr>
@@ -4323,8 +4343,8 @@
         <w:spacing w:after="240" w:line="276" w:lineRule="auto"/>
         <w:jc w:val="both"/>
       </w:pPr>
-      <w:bookmarkStart w:id="8" w:name="_Toc515539846"/>
-      <w:bookmarkStart w:id="9" w:name="_Toc12225432"/>
+      <w:bookmarkStart w:id="9" w:name="_Toc515539846"/>
+      <w:bookmarkStart w:id="10" w:name="_Toc12225432"/>
       <w:r>
         <w:t>Description</w:t>
       </w:r>
@@ -4337,8 +4357,8 @@
       <w:r>
         <w:t xml:space="preserve"> existant :</w:t>
       </w:r>
-      <w:bookmarkEnd w:id="8"/>
       <w:bookmarkEnd w:id="9"/>
+      <w:bookmarkEnd w:id="10"/>
     </w:p>
     <w:p>
       <w:pPr>
@@ -4351,13 +4371,13 @@
         <w:ind w:left="1276" w:hanging="425"/>
         <w:jc w:val="both"/>
       </w:pPr>
-      <w:bookmarkStart w:id="10" w:name="_Toc515539847"/>
-      <w:bookmarkStart w:id="11" w:name="_Toc12225433"/>
+      <w:bookmarkStart w:id="11" w:name="_Toc515539847"/>
+      <w:bookmarkStart w:id="12" w:name="_Toc12225433"/>
       <w:r>
         <w:t>Etude de l’existant :</w:t>
       </w:r>
-      <w:bookmarkEnd w:id="10"/>
       <w:bookmarkEnd w:id="11"/>
+      <w:bookmarkEnd w:id="12"/>
     </w:p>
     <w:p>
       <w:pPr>
@@ -4589,8 +4609,8 @@
           <w:szCs w:val="32"/>
         </w:rPr>
       </w:pPr>
-      <w:bookmarkStart w:id="12" w:name="_Toc515539848"/>
-      <w:bookmarkStart w:id="13" w:name="_Toc12225434"/>
+      <w:bookmarkStart w:id="13" w:name="_Toc515539848"/>
+      <w:bookmarkStart w:id="14" w:name="_Toc12225434"/>
       <w:r>
         <w:rPr>
           <w:szCs w:val="32"/>
@@ -4603,8 +4623,8 @@
         </w:rPr>
         <w:t>:</w:t>
       </w:r>
-      <w:bookmarkEnd w:id="12"/>
       <w:bookmarkEnd w:id="13"/>
+      <w:bookmarkEnd w:id="14"/>
     </w:p>
     <w:p>
       <w:pPr>
@@ -4792,8 +4812,6 @@
         </w:rPr>
         <w:t>.</w:t>
       </w:r>
-      <w:bookmarkStart w:id="14" w:name="_GoBack"/>
-      <w:bookmarkEnd w:id="14"/>
     </w:p>
     <w:p>
       <w:pPr>
@@ -21765,7 +21783,7 @@
             </mc:Choice>
             <mc:Fallback>
               <w:pict>
-                <v:shapetype w14:anchorId="14350ADD" id="_x0000_t32" coordsize="21600,21600" o:spt="32" o:oned="t" path="m,l21600,21600e" filled="f">
+                <v:shapetype w14:anchorId="134351E8" id="_x0000_t32" coordsize="21600,21600" o:spt="32" o:oned="t" path="m,l21600,21600e" filled="f">
                   <v:path arrowok="t" fillok="f" o:connecttype="none"/>
                   <o:lock v:ext="edit" shapetype="t"/>
                 </v:shapetype>
@@ -23942,7 +23960,6 @@
   <w:style w:type="character" w:default="1" w:styleId="DefaultParagraphFont">
     <w:name w:val="Default Paragraph Font"/>
     <w:uiPriority w:val="1"/>
-    <w:semiHidden/>
     <w:unhideWhenUsed/>
   </w:style>
   <w:style w:type="table" w:default="1" w:styleId="TableNormal">
@@ -28256,7 +28273,7 @@
 </file>
 
 <file path=customXml/itemProps1.xml><?xml version="1.0" encoding="utf-8"?>
-<ds:datastoreItem xmlns:ds="http://schemas.openxmlformats.org/officeDocument/2006/customXml" ds:itemID="{22279A9F-2285-4992-9096-A617DC27AC25}">
+<ds:datastoreItem xmlns:ds="http://schemas.openxmlformats.org/officeDocument/2006/customXml" ds:itemID="{89199C21-0963-4E70-820C-84EDEF65F00E}">
   <ds:schemaRefs>
     <ds:schemaRef ds:uri="http://schemas.openxmlformats.org/officeDocument/2006/bibliography"/>
   </ds:schemaRefs>

</xml_diff>

<commit_message>
adding use case and last presentation edit
</commit_message>
<xml_diff>
--- a/rapport.docx
+++ b/rapport.docx
@@ -3330,8 +3330,6 @@
         </w:rPr>
         <w:t>s</w:t>
       </w:r>
-      <w:bookmarkStart w:id="1" w:name="_GoBack"/>
-      <w:bookmarkEnd w:id="1"/>
       <w:r>
         <w:rPr>
           <w:rFonts w:ascii="Times New Roman" w:hAnsi="Times New Roman" w:cs="Times New Roman"/>
@@ -3610,7 +3608,7 @@
         <w:lastRenderedPageBreak/>
         <w:tab/>
       </w:r>
-      <w:bookmarkStart w:id="2" w:name="_Toc515539845"/>
+      <w:bookmarkStart w:id="1" w:name="_Toc515539845"/>
       <w:r>
         <w:rPr>
           <w:rFonts w:asciiTheme="majorBidi" w:eastAsiaTheme="minorHAnsi" w:hAnsiTheme="majorBidi"/>
@@ -3621,7 +3619,7 @@
         </w:rPr>
         <w:t xml:space="preserve">                             </w:t>
       </w:r>
-      <w:bookmarkStart w:id="3" w:name="_Toc12225428"/>
+      <w:bookmarkStart w:id="2" w:name="_Toc12225428"/>
       <w:r>
         <w:rPr>
           <w:color w:val="FF0000"/>
@@ -4006,7 +4004,7 @@
         </w:rPr>
         <w:t>web 2.0 par leurs technologies utilisées.</w:t>
       </w:r>
-      <w:bookmarkEnd w:id="3"/>
+      <w:bookmarkEnd w:id="2"/>
       <w:r>
         <w:rPr>
           <w:rFonts w:asciiTheme="majorBidi" w:eastAsiaTheme="minorHAnsi" w:hAnsiTheme="majorBidi"/>
@@ -4076,8 +4074,8 @@
           <w:sz w:val="28"/>
         </w:rPr>
       </w:pPr>
-      <w:bookmarkStart w:id="4" w:name="_Toc12225201"/>
-      <w:bookmarkStart w:id="5" w:name="_Toc12225429"/>
+      <w:bookmarkStart w:id="3" w:name="_Toc12225201"/>
+      <w:bookmarkStart w:id="4" w:name="_Toc12225429"/>
       <w:r>
         <w:rPr>
           <w:rFonts w:asciiTheme="majorBidi" w:eastAsiaTheme="minorHAnsi" w:hAnsiTheme="majorBidi"/>
@@ -4159,8 +4157,8 @@
         <w:br/>
         <w:t>utilisateurs à travers un groupe d'amis et de communautés.</w:t>
       </w:r>
+      <w:bookmarkEnd w:id="3"/>
       <w:bookmarkEnd w:id="4"/>
-      <w:bookmarkEnd w:id="5"/>
       <w:r>
         <w:rPr>
           <w:rFonts w:asciiTheme="majorBidi" w:eastAsiaTheme="minorHAnsi" w:hAnsiTheme="majorBidi"/>
@@ -4197,8 +4195,8 @@
         </w:rPr>
         <w:br/>
       </w:r>
-      <w:bookmarkStart w:id="6" w:name="_Toc12225202"/>
-      <w:bookmarkStart w:id="7" w:name="_Toc12225430"/>
+      <w:bookmarkStart w:id="5" w:name="_Toc12225202"/>
+      <w:bookmarkStart w:id="6" w:name="_Toc12225430"/>
       <w:r>
         <w:rPr>
           <w:rFonts w:asciiTheme="majorBidi" w:eastAsiaTheme="minorHAnsi" w:hAnsiTheme="majorBidi"/>
@@ -4290,9 +4288,9 @@
         </w:rPr>
         <w:t>.</w:t>
       </w:r>
-      <w:bookmarkEnd w:id="2"/>
+      <w:bookmarkEnd w:id="1"/>
+      <w:bookmarkEnd w:id="5"/>
       <w:bookmarkEnd w:id="6"/>
-      <w:bookmarkEnd w:id="7"/>
     </w:p>
     <w:p/>
     <w:p>
@@ -4311,7 +4309,7 @@
           <w:color w:val="FF0000"/>
         </w:rPr>
       </w:pPr>
-      <w:bookmarkStart w:id="8" w:name="_Toc12225431"/>
+      <w:bookmarkStart w:id="7" w:name="_Toc12225431"/>
       <w:r>
         <w:rPr>
           <w:color w:val="FF0000"/>
@@ -4319,7 +4317,7 @@
         <w:lastRenderedPageBreak/>
         <w:t>CHAPITRE 1 : ETUDE D’EXISTANT</w:t>
       </w:r>
-      <w:bookmarkEnd w:id="8"/>
+      <w:bookmarkEnd w:id="7"/>
     </w:p>
     <w:p>
       <w:pPr>
@@ -4343,8 +4341,8 @@
         <w:spacing w:after="240" w:line="276" w:lineRule="auto"/>
         <w:jc w:val="both"/>
       </w:pPr>
-      <w:bookmarkStart w:id="9" w:name="_Toc515539846"/>
-      <w:bookmarkStart w:id="10" w:name="_Toc12225432"/>
+      <w:bookmarkStart w:id="8" w:name="_Toc515539846"/>
+      <w:bookmarkStart w:id="9" w:name="_Toc12225432"/>
       <w:r>
         <w:t>Description</w:t>
       </w:r>
@@ -4357,8 +4355,8 @@
       <w:r>
         <w:t xml:space="preserve"> existant :</w:t>
       </w:r>
+      <w:bookmarkEnd w:id="8"/>
       <w:bookmarkEnd w:id="9"/>
-      <w:bookmarkEnd w:id="10"/>
     </w:p>
     <w:p>
       <w:pPr>
@@ -4371,13 +4369,13 @@
         <w:ind w:left="1276" w:hanging="425"/>
         <w:jc w:val="both"/>
       </w:pPr>
-      <w:bookmarkStart w:id="11" w:name="_Toc515539847"/>
-      <w:bookmarkStart w:id="12" w:name="_Toc12225433"/>
+      <w:bookmarkStart w:id="10" w:name="_Toc515539847"/>
+      <w:bookmarkStart w:id="11" w:name="_Toc12225433"/>
       <w:r>
         <w:t>Etude de l’existant :</w:t>
       </w:r>
+      <w:bookmarkEnd w:id="10"/>
       <w:bookmarkEnd w:id="11"/>
-      <w:bookmarkEnd w:id="12"/>
     </w:p>
     <w:p>
       <w:pPr>
@@ -4609,8 +4607,8 @@
           <w:szCs w:val="32"/>
         </w:rPr>
       </w:pPr>
-      <w:bookmarkStart w:id="13" w:name="_Toc515539848"/>
-      <w:bookmarkStart w:id="14" w:name="_Toc12225434"/>
+      <w:bookmarkStart w:id="12" w:name="_Toc515539848"/>
+      <w:bookmarkStart w:id="13" w:name="_Toc12225434"/>
       <w:r>
         <w:rPr>
           <w:szCs w:val="32"/>
@@ -4623,8 +4621,8 @@
         </w:rPr>
         <w:t>:</w:t>
       </w:r>
+      <w:bookmarkEnd w:id="12"/>
       <w:bookmarkEnd w:id="13"/>
-      <w:bookmarkEnd w:id="14"/>
     </w:p>
     <w:p>
       <w:pPr>
@@ -4823,8 +4821,8 @@
         <w:spacing w:after="240" w:line="360" w:lineRule="auto"/>
         <w:jc w:val="both"/>
       </w:pPr>
-      <w:bookmarkStart w:id="15" w:name="_Toc515539849"/>
-      <w:bookmarkStart w:id="16" w:name="_Toc12225435"/>
+      <w:bookmarkStart w:id="14" w:name="_Toc515539849"/>
+      <w:bookmarkStart w:id="15" w:name="_Toc12225435"/>
       <w:r>
         <w:t xml:space="preserve">Objectifs du </w:t>
       </w:r>
@@ -4834,8 +4832,8 @@
       <w:r>
         <w:t> :</w:t>
       </w:r>
+      <w:bookmarkEnd w:id="14"/>
       <w:bookmarkEnd w:id="15"/>
-      <w:bookmarkEnd w:id="16"/>
     </w:p>
     <w:p>
       <w:pPr>
@@ -5140,13 +5138,13 @@
         <w:spacing w:after="240" w:line="360" w:lineRule="auto"/>
         <w:jc w:val="both"/>
       </w:pPr>
-      <w:bookmarkStart w:id="17" w:name="_Toc515539850"/>
-      <w:bookmarkStart w:id="18" w:name="_Toc12225436"/>
+      <w:bookmarkStart w:id="16" w:name="_Toc515539850"/>
+      <w:bookmarkStart w:id="17" w:name="_Toc12225436"/>
       <w:r>
         <w:t>Principe (description) :</w:t>
       </w:r>
+      <w:bookmarkEnd w:id="16"/>
       <w:bookmarkEnd w:id="17"/>
-      <w:bookmarkEnd w:id="18"/>
     </w:p>
     <w:p>
       <w:pPr>
@@ -5660,17 +5658,17 @@
         </w:numPr>
         <w:spacing w:line="600" w:lineRule="auto"/>
       </w:pPr>
-      <w:bookmarkStart w:id="19" w:name="_Toc512022027"/>
-      <w:bookmarkStart w:id="20" w:name="_Toc512022059"/>
-      <w:bookmarkStart w:id="21" w:name="_Toc515539852"/>
-      <w:bookmarkStart w:id="22" w:name="_Toc12225437"/>
+      <w:bookmarkStart w:id="18" w:name="_Toc512022027"/>
+      <w:bookmarkStart w:id="19" w:name="_Toc512022059"/>
+      <w:bookmarkStart w:id="20" w:name="_Toc515539852"/>
+      <w:bookmarkStart w:id="21" w:name="_Toc12225437"/>
       <w:r>
         <w:t>Méthode de développement</w:t>
       </w:r>
+      <w:bookmarkEnd w:id="18"/>
       <w:bookmarkEnd w:id="19"/>
       <w:bookmarkEnd w:id="20"/>
       <w:bookmarkEnd w:id="21"/>
-      <w:bookmarkEnd w:id="22"/>
     </w:p>
     <w:p>
       <w:pPr>
@@ -5726,11 +5724,11 @@
           <w:szCs w:val="24"/>
         </w:rPr>
       </w:pPr>
-      <w:bookmarkStart w:id="23" w:name="_Toc512022093"/>
-      <w:bookmarkStart w:id="24" w:name="_Toc512022141"/>
-      <w:bookmarkStart w:id="25" w:name="_Toc515499990"/>
-      <w:bookmarkStart w:id="26" w:name="_Toc515531158"/>
-      <w:bookmarkStart w:id="27" w:name="_Toc515531821"/>
+      <w:bookmarkStart w:id="22" w:name="_Toc512022093"/>
+      <w:bookmarkStart w:id="23" w:name="_Toc512022141"/>
+      <w:bookmarkStart w:id="24" w:name="_Toc515499990"/>
+      <w:bookmarkStart w:id="25" w:name="_Toc515531158"/>
+      <w:bookmarkStart w:id="26" w:name="_Toc515531821"/>
       <w:r>
         <w:rPr>
           <w:rFonts w:asciiTheme="majorBidi" w:hAnsiTheme="majorBidi" w:cstheme="majorBidi"/>
@@ -5785,11 +5783,11 @@
         </w:rPr>
         <w:t>.</w:t>
       </w:r>
+      <w:bookmarkEnd w:id="22"/>
       <w:bookmarkEnd w:id="23"/>
       <w:bookmarkEnd w:id="24"/>
       <w:bookmarkEnd w:id="25"/>
       <w:bookmarkEnd w:id="26"/>
-      <w:bookmarkEnd w:id="27"/>
     </w:p>
     <w:p/>
     <w:p>
@@ -5819,8 +5817,8 @@
           <w:color w:val="FF0000"/>
         </w:rPr>
       </w:pPr>
-      <w:bookmarkStart w:id="28" w:name="_Toc515539853"/>
-      <w:bookmarkStart w:id="29" w:name="_Toc12225438"/>
+      <w:bookmarkStart w:id="27" w:name="_Toc515539853"/>
+      <w:bookmarkStart w:id="28" w:name="_Toc12225438"/>
       <w:r>
         <w:rPr>
           <w:color w:val="FF0000"/>
@@ -5840,14 +5838,14 @@
         </w:rPr>
         <w:t xml:space="preserve"> </w:t>
       </w:r>
+      <w:bookmarkEnd w:id="27"/>
+      <w:r>
+        <w:rPr>
+          <w:color w:val="FF0000"/>
+        </w:rPr>
+        <w:t>ANALYSE ET CONCEPTION</w:t>
+      </w:r>
       <w:bookmarkEnd w:id="28"/>
-      <w:r>
-        <w:rPr>
-          <w:color w:val="FF0000"/>
-        </w:rPr>
-        <w:t>ANALYSE ET CONCEPTION</w:t>
-      </w:r>
-      <w:bookmarkEnd w:id="29"/>
     </w:p>
     <w:p>
       <w:pPr>
@@ -5864,8 +5862,8 @@
           <w:szCs w:val="32"/>
         </w:rPr>
       </w:pPr>
-      <w:bookmarkStart w:id="30" w:name="_Toc515539854"/>
-      <w:bookmarkStart w:id="31" w:name="_Toc12225439"/>
+      <w:bookmarkStart w:id="29" w:name="_Toc515539854"/>
+      <w:bookmarkStart w:id="30" w:name="_Toc12225439"/>
       <w:r>
         <w:rPr>
           <w:rFonts w:asciiTheme="majorBidi" w:hAnsiTheme="majorBidi"/>
@@ -5890,8 +5888,8 @@
         </w:rPr>
         <w:t> :</w:t>
       </w:r>
+      <w:bookmarkEnd w:id="29"/>
       <w:bookmarkEnd w:id="30"/>
-      <w:bookmarkEnd w:id="31"/>
     </w:p>
     <w:p>
       <w:pPr>
@@ -6052,8 +6050,8 @@
           <w:szCs w:val="28"/>
         </w:rPr>
       </w:pPr>
-      <w:bookmarkStart w:id="32" w:name="_Toc515539855"/>
-      <w:bookmarkStart w:id="33" w:name="_Toc12225440"/>
+      <w:bookmarkStart w:id="31" w:name="_Toc515539855"/>
+      <w:bookmarkStart w:id="32" w:name="_Toc12225440"/>
       <w:r>
         <w:rPr>
           <w:rFonts w:asciiTheme="majorBidi" w:hAnsiTheme="majorBidi"/>
@@ -6070,8 +6068,8 @@
         </w:rPr>
         <w:t xml:space="preserve"> des besoins :</w:t>
       </w:r>
+      <w:bookmarkEnd w:id="31"/>
       <w:bookmarkEnd w:id="32"/>
-      <w:bookmarkEnd w:id="33"/>
     </w:p>
     <w:p>
       <w:pPr>
@@ -7236,8 +7234,8 @@
           <w:szCs w:val="24"/>
         </w:rPr>
       </w:pPr>
-      <w:bookmarkStart w:id="34" w:name="_Toc515539858"/>
-      <w:bookmarkStart w:id="35" w:name="_Toc12225441"/>
+      <w:bookmarkStart w:id="33" w:name="_Toc515539858"/>
+      <w:bookmarkStart w:id="34" w:name="_Toc12225441"/>
       <w:r>
         <w:rPr>
           <w:rFonts w:asciiTheme="majorBidi" w:hAnsiTheme="majorBidi"/>
@@ -7246,8 +7244,8 @@
         </w:rPr>
         <w:t>Identification des acteurs et des cas d’utilisation</w:t>
       </w:r>
+      <w:bookmarkEnd w:id="33"/>
       <w:bookmarkEnd w:id="34"/>
-      <w:bookmarkEnd w:id="35"/>
     </w:p>
     <w:p>
       <w:pPr>
@@ -7374,10 +7372,10 @@
           <w:noProof/>
         </w:rPr>
         <w:drawing>
-          <wp:inline distT="0" distB="0" distL="0" distR="0" wp14:anchorId="76376A7D" wp14:editId="46FD4135">
+          <wp:inline distT="0" distB="0" distL="0" distR="0" wp14:anchorId="44017D51" wp14:editId="6FB0B61F">
             <wp:extent cx="5760720" cy="2880360"/>
             <wp:effectExtent l="0" t="0" r="0" b="0"/>
-            <wp:docPr id="2" name="Picture 2"/>
+            <wp:docPr id="20" name="Picture 20"/>
             <wp:cNvGraphicFramePr>
               <a:graphicFrameLocks xmlns:a="http://schemas.openxmlformats.org/drawingml/2006/main" noChangeAspect="1"/>
             </wp:cNvGraphicFramePr>
@@ -7385,7 +7383,7 @@
               <a:graphicData uri="http://schemas.openxmlformats.org/drawingml/2006/picture">
                 <pic:pic xmlns:pic="http://schemas.openxmlformats.org/drawingml/2006/picture">
                   <pic:nvPicPr>
-                    <pic:cNvPr id="0" name="Picture 1"/>
+                    <pic:cNvPr id="0" name="Picture 6"/>
                     <pic:cNvPicPr>
                       <a:picLocks noChangeAspect="1" noChangeArrowheads="1"/>
                     </pic:cNvPicPr>
@@ -7422,6 +7420,8 @@
           </wp:inline>
         </w:drawing>
       </w:r>
+      <w:bookmarkStart w:id="35" w:name="_GoBack"/>
+      <w:bookmarkEnd w:id="35"/>
     </w:p>
     <w:p>
       <w:pPr>
@@ -20941,6 +20941,7 @@
           <w:docPartUnique/>
         </w:docPartObj>
       </w:sdtPr>
+      <w:sdtEndPr/>
       <w:sdtContent>
         <w:p>
           <w:pPr>
@@ -21567,6 +21568,7 @@
         <w:docPartUnique/>
       </w:docPartObj>
     </w:sdtPr>
+    <w:sdtEndPr/>
     <w:sdtContent>
       <w:p>
         <w:r>
@@ -21783,7 +21785,7 @@
             </mc:Choice>
             <mc:Fallback>
               <w:pict>
-                <v:shapetype w14:anchorId="134351E8" id="_x0000_t32" coordsize="21600,21600" o:spt="32" o:oned="t" path="m,l21600,21600e" filled="f">
+                <v:shapetype w14:anchorId="7AE3919F" id="_x0000_t32" coordsize="21600,21600" o:spt="32" o:oned="t" path="m,l21600,21600e" filled="f">
                   <v:path arrowok="t" fillok="f" o:connecttype="none"/>
                   <o:lock v:ext="edit" shapetype="t"/>
                 </v:shapetype>
@@ -23960,6 +23962,7 @@
   <w:style w:type="character" w:default="1" w:styleId="DefaultParagraphFont">
     <w:name w:val="Default Paragraph Font"/>
     <w:uiPriority w:val="1"/>
+    <w:semiHidden/>
     <w:unhideWhenUsed/>
   </w:style>
   <w:style w:type="table" w:default="1" w:styleId="TableNormal">
@@ -28273,7 +28276,7 @@
 </file>
 
 <file path=customXml/itemProps1.xml><?xml version="1.0" encoding="utf-8"?>
-<ds:datastoreItem xmlns:ds="http://schemas.openxmlformats.org/officeDocument/2006/customXml" ds:itemID="{89199C21-0963-4E70-820C-84EDEF65F00E}">
+<ds:datastoreItem xmlns:ds="http://schemas.openxmlformats.org/officeDocument/2006/customXml" ds:itemID="{4F703231-7B21-494B-8167-4E4BBA4C43A0}">
   <ds:schemaRefs>
     <ds:schemaRef ds:uri="http://schemas.openxmlformats.org/officeDocument/2006/bibliography"/>
   </ds:schemaRefs>

</xml_diff>